<commit_message>
Replace with new template
</commit_message>
<xml_diff>
--- a/data/Resume-Haoqing Wang.docx
+++ b/data/Resume-Haoqing Wang.docx
@@ -4,23 +4,135 @@
   <w:body>
     <w:p>
       <w:pPr>
-        <w:pStyle w:val="BodyText"/>
-        <w:spacing w:before="63"/>
-        <w:ind w:left="0" w:firstLine="0"/>
-        <w:rPr>
+        <w:textAlignment w:val="center"/>
+        <w:rPr>
+          <w:rFonts w:hint="eastAsia"/>
+          <w:sz w:val="21"/>
+          <w:szCs w:val="21"/>
           <w:lang w:eastAsia="zh-CN"/>
         </w:rPr>
       </w:pPr>
     </w:p>
     <w:p>
       <w:pPr>
-        <w:pStyle w:val="BodyText"/>
-        <w:spacing w:before="63"/>
-        <w:ind w:left="0" w:firstLine="0"/>
-        <w:rPr>
+        <w:pStyle w:val="Heading1"/>
+        <w:spacing w:before="0" w:line="360" w:lineRule="auto"/>
+        <w:jc w:val="center"/>
+        <w:textAlignment w:val="center"/>
+        <w:rPr>
+          <w:rFonts w:ascii="SimSun" w:eastAsia="SimSun" w:hAnsi="SimSun" w:cs="SimSun"/>
+          <w:sz w:val="36"/>
+          <w:szCs w:val="36"/>
           <w:lang w:eastAsia="zh-CN"/>
         </w:rPr>
       </w:pPr>
+      <w:r>
+        <w:rPr>
+          <w:sz w:val="36"/>
+          <w:szCs w:val="36"/>
+        </w:rPr>
+        <w:t>Haoqing</w:t>
+      </w:r>
+      <w:r>
+        <w:rPr>
+          <w:spacing w:val="-5"/>
+          <w:sz w:val="36"/>
+          <w:szCs w:val="36"/>
+        </w:rPr>
+        <w:t xml:space="preserve"> </w:t>
+      </w:r>
+      <w:r>
+        <w:rPr>
+          <w:spacing w:val="-4"/>
+          <w:sz w:val="36"/>
+          <w:szCs w:val="36"/>
+        </w:rPr>
+        <w:t>Wan</w:t>
+      </w:r>
+      <w:r>
+        <w:rPr>
+          <w:rFonts w:hint="eastAsia"/>
+          <w:spacing w:val="-4"/>
+          <w:sz w:val="36"/>
+          <w:szCs w:val="36"/>
+          <w:lang w:eastAsia="zh-CN"/>
+        </w:rPr>
+        <w:t>g</w:t>
+      </w:r>
+    </w:p>
+    <w:p>
+      <w:pPr>
+        <w:ind w:firstLine="720"/>
+        <w:jc w:val="center"/>
+        <w:textAlignment w:val="center"/>
+        <w:rPr>
+          <w:sz w:val="21"/>
+          <w:szCs w:val="21"/>
+        </w:rPr>
+      </w:pPr>
+      <w:r>
+        <w:rPr>
+          <w:sz w:val="21"/>
+          <w:szCs w:val="21"/>
+        </w:rPr>
+        <w:t xml:space="preserve">Tel: +1 217-305-9915 | </w:t>
+      </w:r>
+      <w:r>
+        <w:rPr>
+          <w:sz w:val="21"/>
+          <w:szCs w:val="21"/>
+        </w:rPr>
+        <w:t>Address: Champaign, Illinois,</w:t>
+      </w:r>
+    </w:p>
+    <w:p>
+      <w:pPr>
+        <w:ind w:firstLine="110"/>
+        <w:jc w:val="center"/>
+        <w:textAlignment w:val="center"/>
+        <w:rPr>
+          <w:sz w:val="21"/>
+          <w:szCs w:val="21"/>
+          <w:lang w:eastAsia="zh-CN"/>
+        </w:rPr>
+      </w:pPr>
+      <w:r>
+        <w:rPr>
+          <w:sz w:val="21"/>
+          <w:szCs w:val="21"/>
+        </w:rPr>
+        <w:t xml:space="preserve">Email: </w:t>
+      </w:r>
+      <w:r>
+        <w:rPr>
+          <w:sz w:val="21"/>
+          <w:szCs w:val="21"/>
+        </w:rPr>
+        <w:t>haoqingwang037@gmail.com</w:t>
+      </w:r>
+      <w:r>
+        <w:rPr>
+          <w:rFonts w:hint="eastAsia"/>
+          <w:sz w:val="21"/>
+          <w:szCs w:val="21"/>
+          <w:lang w:eastAsia="zh-CN"/>
+        </w:rPr>
+        <w:t xml:space="preserve"> </w:t>
+      </w:r>
+      <w:r>
+        <w:rPr>
+          <w:sz w:val="21"/>
+          <w:szCs w:val="21"/>
+        </w:rPr>
+        <w:t xml:space="preserve">| </w:t>
+      </w:r>
+      <w:r>
+        <w:rPr>
+          <w:sz w:val="21"/>
+          <w:szCs w:val="21"/>
+        </w:rPr>
+        <w:t>Website: haoqing037.github.io</w:t>
+      </w:r>
     </w:p>
     <w:p>
       <w:pPr>
@@ -33,276 +145,104 @@
           <w:lang w:eastAsia="zh-CN"/>
         </w:rPr>
       </w:pPr>
-    </w:p>
-    <w:p>
-      <w:pPr>
-        <w:pStyle w:val="Heading1"/>
-        <w:spacing w:before="0"/>
-        <w:rPr>
-          <w:spacing w:val="-2"/>
-          <w:lang w:eastAsia="zh-CN"/>
-        </w:rPr>
-      </w:pPr>
-    </w:p>
-    <w:p>
-      <w:pPr>
-        <w:pStyle w:val="Heading1"/>
-        <w:spacing w:before="0"/>
-        <w:rPr>
-          <w:spacing w:val="-2"/>
-          <w:lang w:eastAsia="zh-CN"/>
-        </w:rPr>
-      </w:pPr>
-    </w:p>
-    <w:p>
-      <w:pPr>
-        <w:pStyle w:val="Heading1"/>
-        <w:spacing w:before="0"/>
-        <w:rPr>
-          <w:spacing w:val="-2"/>
-          <w:lang w:eastAsia="zh-CN"/>
-        </w:rPr>
-      </w:pPr>
-    </w:p>
-    <w:p>
-      <w:pPr>
-        <w:pStyle w:val="Heading1"/>
-        <w:spacing w:before="0"/>
-      </w:pPr>
-      <w:r>
-        <w:rPr>
-          <w:spacing w:val="-2"/>
-        </w:rPr>
-        <w:t>EDUCATION</w:t>
-      </w:r>
-    </w:p>
-    <w:p>
-      <w:pPr>
-        <w:pStyle w:val="Title"/>
-        <w:rPr>
-          <w:b w:val="0"/>
-          <w:sz w:val="21"/>
-          <w:szCs w:val="21"/>
-          <w:lang w:eastAsia="zh-CN"/>
-        </w:rPr>
-      </w:pPr>
-      <w:r>
-        <w:rPr>
-          <w:b w:val="0"/>
-          <w:sz w:val="21"/>
-          <w:szCs w:val="21"/>
-        </w:rPr>
-        <w:br w:type="column"/>
-      </w:r>
-    </w:p>
-    <w:p>
-      <w:pPr>
-        <w:pStyle w:val="Title"/>
-        <w:rPr>
-          <w:rFonts w:hint="eastAsia"/>
-          <w:sz w:val="22"/>
-          <w:szCs w:val="22"/>
-          <w:lang w:eastAsia="zh-CN"/>
-        </w:rPr>
-      </w:pPr>
-      <w:proofErr w:type="spellStart"/>
-      <w:r>
-        <w:rPr>
-          <w:sz w:val="22"/>
-          <w:szCs w:val="22"/>
-        </w:rPr>
-        <w:t>Haoqing</w:t>
-      </w:r>
-      <w:proofErr w:type="spellEnd"/>
-      <w:r>
-        <w:rPr>
-          <w:spacing w:val="-5"/>
-          <w:sz w:val="22"/>
-          <w:szCs w:val="22"/>
-        </w:rPr>
-        <w:t xml:space="preserve"> </w:t>
-      </w:r>
-      <w:r>
-        <w:rPr>
-          <w:spacing w:val="-4"/>
-          <w:sz w:val="22"/>
-          <w:szCs w:val="22"/>
-        </w:rPr>
-        <w:t>Wang</w:t>
-      </w:r>
-    </w:p>
-    <w:p>
-      <w:pPr>
-        <w:spacing w:line="240" w:lineRule="exact"/>
-        <w:ind w:firstLine="720"/>
-        <w:rPr>
-          <w:sz w:val="21"/>
-          <w:szCs w:val="21"/>
-        </w:rPr>
-      </w:pPr>
-      <w:r>
-        <w:rPr>
-          <w:sz w:val="21"/>
-          <w:szCs w:val="21"/>
-        </w:rPr>
-        <w:t>Tel: +1 217-305-9915 | Email: haoqingwang037@gmail.com</w:t>
-      </w:r>
-    </w:p>
-    <w:p>
-      <w:pPr>
-        <w:spacing w:line="240" w:lineRule="exact"/>
-        <w:ind w:firstLine="110"/>
-        <w:rPr>
-          <w:sz w:val="21"/>
-          <w:szCs w:val="21"/>
-          <w:lang w:eastAsia="zh-CN"/>
-        </w:rPr>
-      </w:pPr>
-      <w:r>
-        <w:rPr>
-          <w:rFonts w:hint="eastAsia"/>
-          <w:sz w:val="21"/>
-          <w:szCs w:val="21"/>
-          <w:lang w:eastAsia="zh-CN"/>
-        </w:rPr>
-        <w:t xml:space="preserve">         </w:t>
-      </w:r>
-      <w:r>
-        <w:rPr>
-          <w:sz w:val="21"/>
-          <w:szCs w:val="21"/>
-        </w:rPr>
-        <w:t>Website: haoqing037.github.io | Address: Champaign, Illinois, USA</w:t>
-      </w:r>
-    </w:p>
-    <w:p>
-      <w:pPr>
-        <w:spacing w:line="240" w:lineRule="exact"/>
-        <w:rPr>
-          <w:sz w:val="21"/>
-          <w:szCs w:val="21"/>
-          <w:lang w:eastAsia="zh-CN"/>
-        </w:rPr>
-      </w:pPr>
-    </w:p>
-    <w:p>
-      <w:pPr>
-        <w:spacing w:line="240" w:lineRule="exact"/>
-        <w:rPr>
-          <w:rFonts w:hint="eastAsia"/>
-          <w:sz w:val="21"/>
-          <w:szCs w:val="21"/>
-          <w:lang w:eastAsia="zh-CN"/>
-        </w:rPr>
-        <w:sectPr>
-          <w:type w:val="continuous"/>
-          <w:pgSz w:w="12240" w:h="15840"/>
-          <w:pgMar w:top="380" w:right="740" w:bottom="280" w:left="740" w:header="720" w:footer="720" w:gutter="0"/>
-          <w:cols w:num="2" w:space="720" w:equalWidth="0">
-            <w:col w:w="1431" w:space="83"/>
-            <w:col w:w="9246"/>
-          </w:cols>
-        </w:sectPr>
-      </w:pPr>
-    </w:p>
-    <w:p>
-      <w:pPr>
-        <w:pStyle w:val="BodyText"/>
-        <w:spacing w:line="20" w:lineRule="exact"/>
-        <w:ind w:left="110" w:firstLine="0"/>
-      </w:pPr>
       <w:r>
         <w:rPr>
           <w:noProof/>
         </w:rPr>
         <mc:AlternateContent>
-          <mc:Choice Requires="wpg">
+          <mc:Choice Requires="wps">
             <w:drawing>
-              <wp:inline distT="0" distB="0" distL="0" distR="0" wp14:anchorId="3D0ED2D8" wp14:editId="7CBB8886">
+              <wp:anchor distT="0" distB="0" distL="0" distR="0" simplePos="0" relativeHeight="487592448" behindDoc="1" locked="0" layoutInCell="1" allowOverlap="1" wp14:anchorId="00E13A7B" wp14:editId="5B8D209A">
+                <wp:simplePos x="0" y="0"/>
+                <wp:positionH relativeFrom="page">
+                  <wp:posOffset>539750</wp:posOffset>
+                </wp:positionH>
+                <wp:positionV relativeFrom="paragraph">
+                  <wp:posOffset>203563</wp:posOffset>
+                </wp:positionV>
                 <wp:extent cx="6692900" cy="6350"/>
                 <wp:effectExtent l="0" t="0" r="0" b="0"/>
-                <wp:docPr id="1" name="Group 1"/>
+                <wp:wrapTopAndBottom/>
+                <wp:docPr id="776523950" name="Graphic 3"/>
                 <wp:cNvGraphicFramePr>
                   <a:graphicFrameLocks xmlns:a="http://schemas.openxmlformats.org/drawingml/2006/main"/>
                 </wp:cNvGraphicFramePr>
                 <a:graphic xmlns:a="http://schemas.openxmlformats.org/drawingml/2006/main">
-                  <a:graphicData uri="http://schemas.microsoft.com/office/word/2010/wordprocessingGroup">
-                    <wpg:wgp>
-                      <wpg:cNvGrpSpPr>
-                        <a:grpSpLocks/>
-                      </wpg:cNvGrpSpPr>
-                      <wpg:grpSpPr>
+                  <a:graphicData uri="http://schemas.microsoft.com/office/word/2010/wordprocessingShape">
+                    <wps:wsp>
+                      <wps:cNvSpPr>
+                        <a:spLocks/>
+                      </wps:cNvSpPr>
+                      <wps:spPr>
                         <a:xfrm>
                           <a:off x="0" y="0"/>
                           <a:ext cx="6692900" cy="6350"/>
-                          <a:chOff x="0" y="0"/>
-                          <a:chExt cx="6692900" cy="6350"/>
                         </a:xfrm>
-                      </wpg:grpSpPr>
-                      <wps:wsp>
-                        <wps:cNvPr id="2" name="Graphic 2"/>
-                        <wps:cNvSpPr/>
-                        <wps:spPr>
-                          <a:xfrm>
-                            <a:off x="0" y="0"/>
-                            <a:ext cx="6692900" cy="6350"/>
-                          </a:xfrm>
-                          <a:custGeom>
-                            <a:avLst/>
-                            <a:gdLst/>
-                            <a:ahLst/>
-                            <a:cxnLst/>
-                            <a:rect l="l" t="t" r="r" b="b"/>
-                            <a:pathLst>
-                              <a:path w="6692900" h="6350">
-                                <a:moveTo>
-                                  <a:pt x="6692900" y="6096"/>
-                                </a:moveTo>
-                                <a:lnTo>
-                                  <a:pt x="0" y="6096"/>
-                                </a:lnTo>
-                                <a:lnTo>
-                                  <a:pt x="0" y="0"/>
-                                </a:lnTo>
-                                <a:lnTo>
-                                  <a:pt x="6692900" y="0"/>
-                                </a:lnTo>
-                                <a:lnTo>
-                                  <a:pt x="6692900" y="6096"/>
-                                </a:lnTo>
-                                <a:close/>
-                              </a:path>
-                            </a:pathLst>
-                          </a:custGeom>
-                          <a:solidFill>
-                            <a:srgbClr val="000000"/>
-                          </a:solidFill>
-                        </wps:spPr>
-                        <wps:bodyPr wrap="square" lIns="0" tIns="0" rIns="0" bIns="0" rtlCol="0">
-                          <a:prstTxWarp prst="textNoShape">
-                            <a:avLst/>
-                          </a:prstTxWarp>
-                          <a:noAutofit/>
-                        </wps:bodyPr>
-                      </wps:wsp>
-                    </wpg:wgp>
+                        <a:custGeom>
+                          <a:avLst/>
+                          <a:gdLst/>
+                          <a:ahLst/>
+                          <a:cxnLst/>
+                          <a:rect l="l" t="t" r="r" b="b"/>
+                          <a:pathLst>
+                            <a:path w="6692900" h="6350">
+                              <a:moveTo>
+                                <a:pt x="6692900" y="6095"/>
+                              </a:moveTo>
+                              <a:lnTo>
+                                <a:pt x="0" y="6095"/>
+                              </a:lnTo>
+                              <a:lnTo>
+                                <a:pt x="0" y="0"/>
+                              </a:lnTo>
+                              <a:lnTo>
+                                <a:pt x="6692900" y="0"/>
+                              </a:lnTo>
+                              <a:lnTo>
+                                <a:pt x="6692900" y="6095"/>
+                              </a:lnTo>
+                              <a:close/>
+                            </a:path>
+                          </a:pathLst>
+                        </a:custGeom>
+                        <a:solidFill>
+                          <a:srgbClr val="000000"/>
+                        </a:solidFill>
+                      </wps:spPr>
+                      <wps:bodyPr wrap="square" lIns="0" tIns="0" rIns="0" bIns="0" rtlCol="0">
+                        <a:prstTxWarp prst="textNoShape">
+                          <a:avLst/>
+                        </a:prstTxWarp>
+                        <a:noAutofit/>
+                      </wps:bodyPr>
+                    </wps:wsp>
                   </a:graphicData>
                 </a:graphic>
-              </wp:inline>
+              </wp:anchor>
             </w:drawing>
           </mc:Choice>
           <mc:Fallback>
             <w:pict>
-              <v:group w14:anchorId="54199922" id="Group 1" o:spid="_x0000_s1026" style="width:527pt;height:.5pt;mso-position-horizontal-relative:char;mso-position-vertical-relative:line" coordsize="66929,63" o:gfxdata="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">
-                <v:shape id="Graphic 2" o:spid="_x0000_s1027" style="position:absolute;width:66929;height:63;visibility:visible;mso-wrap-style:square;v-text-anchor:top" coordsize="6692900,6350" o:gfxdata="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" path="m6692900,6096l,6096,,,6692900,r,6096xe" fillcolor="black" stroked="f">
-                  <v:path arrowok="t"/>
-                </v:shape>
-                <w10:anchorlock/>
-              </v:group>
+              <v:shape w14:anchorId="5A1C0113" id="Graphic 3" o:spid="_x0000_s1026" style="position:absolute;margin-left:42.5pt;margin-top:16.05pt;width:527pt;height:.5pt;z-index:-15724032;visibility:visible;mso-wrap-style:square;mso-wrap-distance-left:0;mso-wrap-distance-top:0;mso-wrap-distance-right:0;mso-wrap-distance-bottom:0;mso-position-horizontal:absolute;mso-position-horizontal-relative:page;mso-position-vertical:absolute;mso-position-vertical-relative:text;v-text-anchor:top" coordsize="6692900,6350" o:gfxdata="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" path="m6692900,6095l,6095,,,6692900,r,6095xe" fillcolor="black" stroked="f">
+                <v:path arrowok="t"/>
+                <w10:wrap type="topAndBottom" anchorx="page"/>
+              </v:shape>
             </w:pict>
           </mc:Fallback>
         </mc:AlternateContent>
       </w:r>
+      <w:r>
+        <w:rPr>
+          <w:spacing w:val="-2"/>
+        </w:rPr>
+        <w:t xml:space="preserve"> </w:t>
+      </w:r>
+      <w:r>
+        <w:rPr>
+          <w:spacing w:val="-2"/>
+        </w:rPr>
+        <w:t>EDUCATION</w:t>
+      </w:r>
     </w:p>
     <w:p>
       <w:pPr>
@@ -344,14 +284,7 @@
           <w:sz w:val="21"/>
           <w:szCs w:val="21"/>
         </w:rPr>
-        <w:t>Bachelor of Science in Statistics</w:t>
-      </w:r>
-      <w:r>
-        <w:rPr>
-          <w:sz w:val="21"/>
-          <w:szCs w:val="21"/>
-        </w:rPr>
-        <w:t xml:space="preserve"> </w:t>
+        <w:t xml:space="preserve">Bachelor of Science in Statistics </w:t>
       </w:r>
       <w:r>
         <w:rPr>
@@ -393,21 +326,7 @@
           <w:sz w:val="21"/>
           <w:szCs w:val="21"/>
         </w:rPr>
-        <w:t xml:space="preserve">Coursework GPA: </w:t>
-      </w:r>
-      <w:r>
-        <w:rPr>
-          <w:sz w:val="21"/>
-          <w:szCs w:val="21"/>
-        </w:rPr>
-        <w:t>3.92</w:t>
-      </w:r>
-      <w:r>
-        <w:rPr>
-          <w:sz w:val="21"/>
-          <w:szCs w:val="21"/>
-        </w:rPr>
-        <w:t xml:space="preserve"> / 4.0</w:t>
+        <w:t>Coursework GPA: 3.92 / 4.0</w:t>
       </w:r>
       <w:r>
         <w:rPr>
@@ -467,7 +386,6 @@
         <w:spacing w:before="1" w:line="241" w:lineRule="exact"/>
         <w:ind w:left="536" w:hanging="427"/>
         <w:rPr>
-          <w:rFonts w:hint="eastAsia"/>
           <w:sz w:val="21"/>
           <w:szCs w:val="21"/>
         </w:rPr>
@@ -846,7 +764,6 @@
         <w:ind w:right="106" w:hanging="420"/>
         <w:jc w:val="both"/>
         <w:rPr>
-          <w:rFonts w:hint="eastAsia"/>
           <w:sz w:val="21"/>
           <w:szCs w:val="21"/>
         </w:rPr>
@@ -1115,7 +1032,6 @@
       <w:pPr>
         <w:pStyle w:val="Heading1"/>
         <w:rPr>
-          <w:rFonts w:hint="eastAsia"/>
           <w:lang w:eastAsia="zh-CN"/>
         </w:rPr>
       </w:pPr>
@@ -1234,7 +1150,16 @@
           <w:sz w:val="21"/>
           <w:szCs w:val="21"/>
         </w:rPr>
-        <w:t>Teaching Assistant – CS 124: Introduction to Computer Science I</w:t>
+        <w:t>Course</w:t>
+      </w:r>
+      <w:r>
+        <w:rPr>
+          <w:b/>
+          <w:bCs/>
+          <w:sz w:val="21"/>
+          <w:szCs w:val="21"/>
+        </w:rPr>
+        <w:t xml:space="preserve"> Assistant – CS 124: Introduction to Computer Science I</w:t>
       </w:r>
       <w:r>
         <w:rPr>
@@ -1439,21 +1364,7 @@
           <w:sz w:val="21"/>
           <w:szCs w:val="21"/>
         </w:rPr>
-        <w:t>202</w:t>
-      </w:r>
-      <w:r>
-        <w:rPr>
-          <w:sz w:val="21"/>
-          <w:szCs w:val="21"/>
-        </w:rPr>
-        <w:t>3</w:t>
-      </w:r>
-      <w:r>
-        <w:rPr>
-          <w:sz w:val="21"/>
-          <w:szCs w:val="21"/>
-        </w:rPr>
-        <w:t xml:space="preserve"> – Present</w:t>
+        <w:t>2023 – Present</w:t>
       </w:r>
       <w:r>
         <w:rPr>
@@ -1502,7 +1413,6 @@
         </w:tabs>
         <w:ind w:right="106" w:hanging="420"/>
         <w:rPr>
-          <w:rFonts w:hint="eastAsia"/>
           <w:sz w:val="21"/>
           <w:szCs w:val="21"/>
         </w:rPr>
@@ -1788,21 +1698,7 @@
           <w:sz w:val="21"/>
           <w:szCs w:val="21"/>
         </w:rPr>
-        <w:t>Attracted over 9,800 views</w:t>
-      </w:r>
-      <w:r>
-        <w:rPr>
-          <w:sz w:val="21"/>
-          <w:szCs w:val="21"/>
-        </w:rPr>
-        <w:t xml:space="preserve"> </w:t>
-      </w:r>
-      <w:r>
-        <w:rPr>
-          <w:sz w:val="21"/>
-          <w:szCs w:val="21"/>
-        </w:rPr>
-        <w:t>and generated $800+ in sales</w:t>
+        <w:t>Attracted over 9,800 views and generated $800+ in sales</w:t>
       </w:r>
     </w:p>
     <w:p>
@@ -1862,8 +1758,9 @@
           <w:sz w:val="21"/>
           <w:szCs w:val="21"/>
         </w:rPr>
-        <w:t>N</w:t>
-      </w:r>
+        <w:t>Nowwa</w:t>
+      </w:r>
+      <w:proofErr w:type="spellEnd"/>
       <w:r>
         <w:rPr>
           <w:b/>
@@ -1871,35 +1768,7 @@
           <w:sz w:val="21"/>
           <w:szCs w:val="21"/>
         </w:rPr>
-        <w:t>o</w:t>
-      </w:r>
-      <w:r>
-        <w:rPr>
-          <w:b/>
-          <w:bCs/>
-          <w:sz w:val="21"/>
-          <w:szCs w:val="21"/>
-        </w:rPr>
-        <w:t>wwa</w:t>
-      </w:r>
-      <w:proofErr w:type="spellEnd"/>
-      <w:r>
-        <w:rPr>
-          <w:b/>
-          <w:bCs/>
-          <w:sz w:val="21"/>
-          <w:szCs w:val="21"/>
-        </w:rPr>
-        <w:t xml:space="preserve"> </w:t>
-      </w:r>
-      <w:r>
-        <w:rPr>
-          <w:b/>
-          <w:bCs/>
-          <w:sz w:val="21"/>
-          <w:szCs w:val="21"/>
-        </w:rPr>
-        <w:t>Coffee</w:t>
+        <w:t xml:space="preserve"> Coffee</w:t>
       </w:r>
     </w:p>
     <w:p>
@@ -2151,7 +2020,6 @@
         <w:spacing w:before="1"/>
         <w:ind w:right="110" w:hanging="420"/>
         <w:rPr>
-          <w:rFonts w:hint="eastAsia"/>
           <w:sz w:val="21"/>
           <w:szCs w:val="21"/>
           <w:lang w:val="en-CN"/>
@@ -2327,7 +2195,6 @@
         <w:spacing w:before="1"/>
         <w:ind w:left="109"/>
         <w:rPr>
-          <w:rFonts w:hint="eastAsia"/>
           <w:sz w:val="21"/>
           <w:szCs w:val="21"/>
           <w:lang w:val="en-CN" w:eastAsia="zh-CN"/>
@@ -3541,6 +3408,7 @@
   <w:style w:type="character" w:default="1" w:styleId="DefaultParagraphFont">
     <w:name w:val="Default Paragraph Font"/>
     <w:uiPriority w:val="1"/>
+    <w:semiHidden/>
     <w:unhideWhenUsed/>
   </w:style>
   <w:style w:type="table" w:default="1" w:styleId="TableNormal">

</xml_diff>